<commit_message>
complete 1 + 2
</commit_message>
<xml_diff>
--- a/public/Mẫu 01. ĐƠN DỰ THẦU (thuộc HSĐXKT).docx
+++ b/public/Mẫu 01. ĐƠN DỰ THẦU (thuộc HSĐXKT).docx
@@ -199,327 +199,327 @@
         <w:rPr>
           <w:szCs w:val="24"/>
         </w:rPr>
-        <w:t>Sau khi nghiên cứu hồ sơ mời thầu và văn bản sửa đổi hồ sơ mời thầu số</w:t>
-      </w:r>
-      <w:r>
-        <w:rPr>
-          <w:szCs w:val="24"/>
-        </w:rPr>
-        <w:t xml:space="preserve"> </w:t>
-      </w:r>
-      <w:r>
-        <w:rPr>
-          <w:szCs w:val="24"/>
-        </w:rPr>
-        <w:t>$</w:t>
-      </w:r>
-      <w:r>
-        <w:rPr>
-          <w:szCs w:val="24"/>
-        </w:rPr>
-        <w:t>{so_sua_doi}</w:t>
-      </w:r>
-      <w:r>
-        <w:rPr>
-          <w:i/>
-          <w:szCs w:val="24"/>
-        </w:rPr>
-        <w:t xml:space="preserve"> </w:t>
-      </w:r>
-      <w:r>
-        <w:rPr>
-          <w:szCs w:val="24"/>
-        </w:rPr>
-        <w:t>mà chúng tôi đã nhận được, chúng tôi</w:t>
-      </w:r>
-      <w:r>
-        <w:rPr>
-          <w:szCs w:val="24"/>
-        </w:rPr>
-        <w:t>,</w:t>
-      </w:r>
-      <w:r>
-        <w:rPr>
-          <w:szCs w:val="24"/>
-        </w:rPr>
-        <w:t xml:space="preserve"> </w:t>
-      </w:r>
-      <w:r>
-        <w:rPr>
-          <w:szCs w:val="24"/>
-        </w:rPr>
-        <w:t>$</w:t>
-      </w:r>
-      <w:r>
-        <w:rPr>
-          <w:szCs w:val="24"/>
-        </w:rPr>
-        <w:t>{name_nha_thau}</w:t>
-      </w:r>
-      <w:r>
-        <w:rPr>
-          <w:szCs w:val="24"/>
-        </w:rPr>
-        <w:t xml:space="preserve">, cam kết thực hiện gói thầu </w:t>
-      </w:r>
-      <w:r>
-        <w:rPr>
-          <w:szCs w:val="24"/>
-        </w:rPr>
-        <w:t>$</w:t>
-      </w:r>
-      <w:r>
-        <w:rPr>
-          <w:szCs w:val="24"/>
-        </w:rPr>
-        <w:t>{name_goi_thau}</w:t>
-      </w:r>
-      <w:r>
-        <w:rPr>
-          <w:szCs w:val="24"/>
-        </w:rPr>
-        <w:t xml:space="preserve"> theo đúng yêu cầu của hồ sơ mời thầu với thời gian thực hiện hợp đồng là</w:t>
-      </w:r>
-      <w:r>
-        <w:rPr>
-          <w:szCs w:val="24"/>
-        </w:rPr>
-        <w:t xml:space="preserve"> </w:t>
-      </w:r>
-      <w:r>
-        <w:rPr>
-          <w:szCs w:val="24"/>
-        </w:rPr>
-        <w:t>$</w:t>
-      </w:r>
-      <w:r>
-        <w:rPr>
-          <w:szCs w:val="24"/>
-        </w:rPr>
-        <w:t>{date_thuc_hien}</w:t>
-      </w:r>
-      <w:r>
-        <w:rPr>
-          <w:szCs w:val="24"/>
-        </w:rPr>
-        <w:t>. Hồ sơ dự thầu của chúng tôi gồm có hồ sơ đề xuất về kỹ thuật này và hồ sơ đề xuất về tài chính được niêm phong riêng biệt.</w:t>
-      </w:r>
-    </w:p>
-    <w:p>
-      <w:pPr>
-        <w:spacing w:before="120"/>
-        <w:ind w:right="43"/>
-        <w:jc w:val="left"/>
-        <w:rPr>
-          <w:szCs w:val="24"/>
-        </w:rPr>
-      </w:pPr>
-      <w:r>
-        <w:rPr>
-          <w:szCs w:val="24"/>
-        </w:rPr>
-        <w:t>Chúng tôi cam kết:</w:t>
-      </w:r>
-    </w:p>
-    <w:p>
-      <w:pPr>
-        <w:spacing w:before="120"/>
-        <w:ind w:right="43"/>
-        <w:jc w:val="left"/>
-        <w:rPr>
-          <w:szCs w:val="24"/>
-        </w:rPr>
-      </w:pPr>
-      <w:r>
-        <w:rPr>
-          <w:szCs w:val="24"/>
-        </w:rPr>
-        <w:t>1. Chỉ tham gia trong một hồ sơ dự thầu này với tư cách là nhà thầu chính.</w:t>
-      </w:r>
-    </w:p>
-    <w:p>
-      <w:pPr>
-        <w:spacing w:before="120"/>
-        <w:ind w:right="43"/>
-        <w:jc w:val="left"/>
-        <w:rPr>
-          <w:szCs w:val="24"/>
-        </w:rPr>
-      </w:pPr>
-      <w:r>
-        <w:rPr>
-          <w:szCs w:val="24"/>
-        </w:rPr>
-        <w:t>2. Không đang trong quá trình giải thể; không bị kết luận đang lâm vào tình trạng phá sản hoặc nợ không có khả năng chi trả theo quy định của pháp luật.</w:t>
-      </w:r>
-    </w:p>
-    <w:p>
-      <w:pPr>
-        <w:spacing w:before="120"/>
-        <w:ind w:right="43"/>
-        <w:jc w:val="left"/>
-        <w:rPr>
-          <w:szCs w:val="24"/>
-        </w:rPr>
-      </w:pPr>
-      <w:r>
-        <w:rPr>
-          <w:szCs w:val="24"/>
-        </w:rPr>
-        <w:t>3. Không vi phạm quy định về bảo đảm cạnh tranh trong đấu thầu.</w:t>
-      </w:r>
-    </w:p>
-    <w:p>
-      <w:pPr>
-        <w:spacing w:before="120"/>
-        <w:ind w:right="43"/>
-        <w:jc w:val="left"/>
-        <w:rPr>
-          <w:szCs w:val="24"/>
-        </w:rPr>
-      </w:pPr>
-      <w:r>
-        <w:rPr>
-          <w:szCs w:val="24"/>
-        </w:rPr>
-        <w:t>4. Không thực hiện các hành vi tham nhũng, hối lộ, thông thầu, cản trở và các hành vi vi phạm quy định khác của pháp luật đấu thầu khi tham dự gói thầu này.</w:t>
-      </w:r>
-    </w:p>
-    <w:p>
-      <w:pPr>
-        <w:spacing w:before="120"/>
-        <w:ind w:right="43"/>
-        <w:jc w:val="left"/>
-        <w:rPr>
-          <w:szCs w:val="24"/>
-        </w:rPr>
-      </w:pPr>
-      <w:r>
-        <w:rPr>
-          <w:szCs w:val="24"/>
-        </w:rPr>
-        <w:t>5. Những thông tin kê khai trong hồ sơ dự thầu là trung thực.</w:t>
-      </w:r>
-    </w:p>
-    <w:p>
-      <w:pPr>
-        <w:spacing w:before="120"/>
-        <w:ind w:right="43"/>
-        <w:jc w:val="left"/>
-        <w:rPr>
-          <w:szCs w:val="24"/>
-        </w:rPr>
-      </w:pPr>
-      <w:r>
-        <w:rPr>
-          <w:szCs w:val="24"/>
-        </w:rPr>
-        <w:t xml:space="preserve">Nếu hồ sơ dự thầu của chúng tôi được chấp nhận, chúng tôi sẽ thực hiện biện pháp bảo đảm thực hiện hợp đồng theo quy định tại Mục 43 </w:t>
-      </w:r>
-      <w:r>
-        <w:rPr>
-          <w:b/>
-          <w:szCs w:val="24"/>
-        </w:rPr>
-        <w:t>-</w:t>
-      </w:r>
-      <w:r>
-        <w:rPr>
-          <w:szCs w:val="24"/>
-        </w:rPr>
-        <w:t xml:space="preserve"> Chỉ dẫn nhà thầu của hồ sơ mời thầu.</w:t>
-      </w:r>
-    </w:p>
-    <w:p>
-      <w:pPr>
-        <w:spacing w:before="120"/>
-        <w:ind w:right="43"/>
-        <w:jc w:val="left"/>
-        <w:rPr>
-          <w:szCs w:val="24"/>
-        </w:rPr>
-      </w:pPr>
-      <w:r>
-        <w:rPr>
-          <w:szCs w:val="24"/>
-        </w:rPr>
-        <w:t xml:space="preserve">Hồ sơ đề xuất về kỹ thuật này cùng với hồ sơ đề xuất về tài chính có hiệu lực trong thời gian </w:t>
-      </w:r>
-      <w:r>
-        <w:rPr>
-          <w:szCs w:val="24"/>
-        </w:rPr>
-        <w:t>$</w:t>
-      </w:r>
-      <w:r>
-        <w:rPr>
-          <w:szCs w:val="24"/>
-        </w:rPr>
-        <w:t>{time}</w:t>
-      </w:r>
-      <w:r>
-        <w:rPr>
-          <w:szCs w:val="24"/>
-        </w:rPr>
-        <w:t xml:space="preserve"> </w:t>
-      </w:r>
-      <w:r>
-        <w:rPr>
-          <w:szCs w:val="24"/>
-          <w:vertAlign w:val="superscript"/>
-        </w:rPr>
-        <w:t>(3)</w:t>
-      </w:r>
-      <w:r>
-        <w:rPr>
-          <w:szCs w:val="24"/>
-        </w:rPr>
-        <w:t xml:space="preserve">ngày, kể từ ngày </w:t>
-      </w:r>
-      <w:r>
-        <w:rPr>
-          <w:szCs w:val="24"/>
-        </w:rPr>
-        <w:t>$</w:t>
-      </w:r>
-      <w:r>
-        <w:rPr>
-          <w:szCs w:val="24"/>
-        </w:rPr>
-        <w:t>{d}</w:t>
-      </w:r>
-      <w:r>
-        <w:rPr>
-          <w:szCs w:val="24"/>
-        </w:rPr>
-        <w:t xml:space="preserve"> tháng </w:t>
-      </w:r>
-      <w:r>
-        <w:rPr>
-          <w:szCs w:val="24"/>
-        </w:rPr>
-        <w:t>$</w:t>
-      </w:r>
-      <w:r>
-        <w:rPr>
-          <w:szCs w:val="24"/>
-        </w:rPr>
-        <w:t>{m}</w:t>
-      </w:r>
-      <w:r>
-        <w:rPr>
-          <w:szCs w:val="24"/>
-        </w:rPr>
-        <w:t xml:space="preserve"> năm </w:t>
-      </w:r>
-      <w:r>
-        <w:rPr>
-          <w:szCs w:val="24"/>
-        </w:rPr>
-        <w:t>$</w:t>
+        <w:t>Sau khi nghiên cứu hồ sơ mời thầu và</w:t>
+      </w:r>
+      <w:r>
+        <w:rPr>
+          <w:szCs w:val="24"/>
+        </w:rPr>
+        <w:t xml:space="preserve"> văn bản sửa đổi hồ sơ mời thầu </w:t>
       </w:r>
       <w:bookmarkStart w:id="0" w:name="_GoBack"/>
       <w:bookmarkEnd w:id="0"/>
+      <w:r>
+        <w:rPr>
+          <w:szCs w:val="24"/>
+        </w:rPr>
+        <w:t>$</w:t>
+      </w:r>
+      <w:r>
+        <w:rPr>
+          <w:szCs w:val="24"/>
+        </w:rPr>
+        <w:t>{so_sua_doi}</w:t>
+      </w:r>
+      <w:r>
+        <w:rPr>
+          <w:i/>
+          <w:szCs w:val="24"/>
+        </w:rPr>
+        <w:t xml:space="preserve"> </w:t>
+      </w:r>
+      <w:r>
+        <w:rPr>
+          <w:szCs w:val="24"/>
+        </w:rPr>
+        <w:t>mà chúng tôi đã nhận được, chúng tôi</w:t>
+      </w:r>
+      <w:r>
+        <w:rPr>
+          <w:szCs w:val="24"/>
+        </w:rPr>
+        <w:t>,</w:t>
+      </w:r>
+      <w:r>
+        <w:rPr>
+          <w:szCs w:val="24"/>
+        </w:rPr>
+        <w:t xml:space="preserve"> </w:t>
+      </w:r>
+      <w:r>
+        <w:rPr>
+          <w:szCs w:val="24"/>
+        </w:rPr>
+        <w:t>$</w:t>
+      </w:r>
+      <w:r>
+        <w:rPr>
+          <w:szCs w:val="24"/>
+        </w:rPr>
+        <w:t>{name_nha_thau}</w:t>
+      </w:r>
+      <w:r>
+        <w:rPr>
+          <w:szCs w:val="24"/>
+        </w:rPr>
+        <w:t xml:space="preserve">, cam kết thực hiện gói thầu </w:t>
+      </w:r>
+      <w:r>
+        <w:rPr>
+          <w:szCs w:val="24"/>
+        </w:rPr>
+        <w:t>$</w:t>
+      </w:r>
+      <w:r>
+        <w:rPr>
+          <w:szCs w:val="24"/>
+        </w:rPr>
+        <w:t>{name_goi_thau}</w:t>
+      </w:r>
+      <w:r>
+        <w:rPr>
+          <w:szCs w:val="24"/>
+        </w:rPr>
+        <w:t xml:space="preserve"> theo đúng yêu cầu của hồ sơ mời thầu với thời gian thực hiện hợp đồng là</w:t>
+      </w:r>
+      <w:r>
+        <w:rPr>
+          <w:szCs w:val="24"/>
+        </w:rPr>
+        <w:t xml:space="preserve"> </w:t>
+      </w:r>
+      <w:r>
+        <w:rPr>
+          <w:szCs w:val="24"/>
+        </w:rPr>
+        <w:t>$</w:t>
+      </w:r>
+      <w:r>
+        <w:rPr>
+          <w:szCs w:val="24"/>
+        </w:rPr>
+        <w:t>{date_thuc_hien}</w:t>
+      </w:r>
+      <w:r>
+        <w:rPr>
+          <w:szCs w:val="24"/>
+        </w:rPr>
+        <w:t>. Hồ sơ dự thầu của chúng tôi gồm có hồ sơ đề xuất về kỹ thuật này và hồ sơ đề xuất về tài chính được niêm phong riêng biệt.</w:t>
+      </w:r>
+    </w:p>
+    <w:p>
+      <w:pPr>
+        <w:spacing w:before="120"/>
+        <w:ind w:right="43"/>
+        <w:jc w:val="left"/>
+        <w:rPr>
+          <w:szCs w:val="24"/>
+        </w:rPr>
+      </w:pPr>
+      <w:r>
+        <w:rPr>
+          <w:szCs w:val="24"/>
+        </w:rPr>
+        <w:t>Chúng tôi cam kết:</w:t>
+      </w:r>
+    </w:p>
+    <w:p>
+      <w:pPr>
+        <w:spacing w:before="120"/>
+        <w:ind w:right="43"/>
+        <w:jc w:val="left"/>
+        <w:rPr>
+          <w:szCs w:val="24"/>
+        </w:rPr>
+      </w:pPr>
+      <w:r>
+        <w:rPr>
+          <w:szCs w:val="24"/>
+        </w:rPr>
+        <w:t>1. Chỉ tham gia trong một hồ sơ dự thầu này với tư cách là nhà thầu chính.</w:t>
+      </w:r>
+    </w:p>
+    <w:p>
+      <w:pPr>
+        <w:spacing w:before="120"/>
+        <w:ind w:right="43"/>
+        <w:jc w:val="left"/>
+        <w:rPr>
+          <w:szCs w:val="24"/>
+        </w:rPr>
+      </w:pPr>
+      <w:r>
+        <w:rPr>
+          <w:szCs w:val="24"/>
+        </w:rPr>
+        <w:t>2. Không đang trong quá trình giải thể; không bị kết luận đang lâm vào tình trạng phá sản hoặc nợ không có khả năng chi trả theo quy định của pháp luật.</w:t>
+      </w:r>
+    </w:p>
+    <w:p>
+      <w:pPr>
+        <w:spacing w:before="120"/>
+        <w:ind w:right="43"/>
+        <w:jc w:val="left"/>
+        <w:rPr>
+          <w:szCs w:val="24"/>
+        </w:rPr>
+      </w:pPr>
+      <w:r>
+        <w:rPr>
+          <w:szCs w:val="24"/>
+        </w:rPr>
+        <w:t>3. Không vi phạm quy định về bảo đảm cạnh tranh trong đấu thầu.</w:t>
+      </w:r>
+    </w:p>
+    <w:p>
+      <w:pPr>
+        <w:spacing w:before="120"/>
+        <w:ind w:right="43"/>
+        <w:jc w:val="left"/>
+        <w:rPr>
+          <w:szCs w:val="24"/>
+        </w:rPr>
+      </w:pPr>
+      <w:r>
+        <w:rPr>
+          <w:szCs w:val="24"/>
+        </w:rPr>
+        <w:t>4. Không thực hiện các hành vi tham nhũng, hối lộ, thông thầu, cản trở và các hành vi vi phạm quy định khác của pháp luật đấu thầu khi tham dự gói thầu này.</w:t>
+      </w:r>
+    </w:p>
+    <w:p>
+      <w:pPr>
+        <w:spacing w:before="120"/>
+        <w:ind w:right="43"/>
+        <w:jc w:val="left"/>
+        <w:rPr>
+          <w:szCs w:val="24"/>
+        </w:rPr>
+      </w:pPr>
+      <w:r>
+        <w:rPr>
+          <w:szCs w:val="24"/>
+        </w:rPr>
+        <w:t>5. Những thông tin kê khai trong hồ sơ dự thầu là trung thực.</w:t>
+      </w:r>
+    </w:p>
+    <w:p>
+      <w:pPr>
+        <w:spacing w:before="120"/>
+        <w:ind w:right="43"/>
+        <w:jc w:val="left"/>
+        <w:rPr>
+          <w:szCs w:val="24"/>
+        </w:rPr>
+      </w:pPr>
+      <w:r>
+        <w:rPr>
+          <w:szCs w:val="24"/>
+        </w:rPr>
+        <w:t xml:space="preserve">Nếu hồ sơ dự thầu của chúng tôi được chấp nhận, chúng tôi sẽ thực hiện biện pháp bảo đảm thực hiện hợp đồng theo quy định tại Mục 43 </w:t>
+      </w:r>
+      <w:r>
+        <w:rPr>
+          <w:b/>
+          <w:szCs w:val="24"/>
+        </w:rPr>
+        <w:t>-</w:t>
+      </w:r>
+      <w:r>
+        <w:rPr>
+          <w:szCs w:val="24"/>
+        </w:rPr>
+        <w:t xml:space="preserve"> Chỉ dẫn nhà thầu của hồ sơ mời thầu.</w:t>
+      </w:r>
+    </w:p>
+    <w:p>
+      <w:pPr>
+        <w:spacing w:before="120"/>
+        <w:ind w:right="43"/>
+        <w:jc w:val="left"/>
+        <w:rPr>
+          <w:szCs w:val="24"/>
+        </w:rPr>
+      </w:pPr>
+      <w:r>
+        <w:rPr>
+          <w:szCs w:val="24"/>
+        </w:rPr>
+        <w:t xml:space="preserve">Hồ sơ đề xuất về kỹ thuật này cùng với hồ sơ đề xuất về tài chính có hiệu lực trong thời gian </w:t>
+      </w:r>
+      <w:r>
+        <w:rPr>
+          <w:szCs w:val="24"/>
+        </w:rPr>
+        <w:t>$</w:t>
+      </w:r>
+      <w:r>
+        <w:rPr>
+          <w:szCs w:val="24"/>
+        </w:rPr>
+        <w:t>{time}</w:t>
+      </w:r>
+      <w:r>
+        <w:rPr>
+          <w:szCs w:val="24"/>
+        </w:rPr>
+        <w:t xml:space="preserve"> </w:t>
+      </w:r>
+      <w:r>
+        <w:rPr>
+          <w:szCs w:val="24"/>
+          <w:vertAlign w:val="superscript"/>
+        </w:rPr>
+        <w:t>(3)</w:t>
+      </w:r>
+      <w:r>
+        <w:rPr>
+          <w:szCs w:val="24"/>
+        </w:rPr>
+        <w:t xml:space="preserve">ngày, kể từ ngày </w:t>
+      </w:r>
+      <w:r>
+        <w:rPr>
+          <w:szCs w:val="24"/>
+        </w:rPr>
+        <w:t>$</w:t>
+      </w:r>
+      <w:r>
+        <w:rPr>
+          <w:szCs w:val="24"/>
+        </w:rPr>
+        <w:t>{d}</w:t>
+      </w:r>
+      <w:r>
+        <w:rPr>
+          <w:szCs w:val="24"/>
+        </w:rPr>
+        <w:t xml:space="preserve"> tháng </w:t>
+      </w:r>
+      <w:r>
+        <w:rPr>
+          <w:szCs w:val="24"/>
+        </w:rPr>
+        <w:t>$</w:t>
+      </w:r>
+      <w:r>
+        <w:rPr>
+          <w:szCs w:val="24"/>
+        </w:rPr>
+        <w:t>{m}</w:t>
+      </w:r>
+      <w:r>
+        <w:rPr>
+          <w:szCs w:val="24"/>
+        </w:rPr>
+        <w:t xml:space="preserve"> năm </w:t>
+      </w:r>
+      <w:r>
+        <w:rPr>
+          <w:szCs w:val="24"/>
+        </w:rPr>
+        <w:t>$</w:t>
+      </w:r>
       <w:r>
         <w:rPr>
           <w:szCs w:val="24"/>

</xml_diff>

<commit_message>
complate template 4 + 3
</commit_message>
<xml_diff>
--- a/public/Mẫu 01. ĐƠN DỰ THẦU (thuộc HSĐXKT).docx
+++ b/public/Mẫu 01. ĐƠN DỰ THẦU (thuộc HSĐXKT).docx
@@ -122,6 +122,18 @@
         </w:rPr>
         <w:t>{name_du_an}</w:t>
       </w:r>
+      <w:r>
+        <w:rPr>
+          <w:szCs w:val="24"/>
+        </w:rPr>
+        <w:t>$</w:t>
+      </w:r>
+      <w:r>
+        <w:rPr>
+          <w:szCs w:val="24"/>
+        </w:rPr>
+        <w:t>{so_trich_yeu}</w:t>
+      </w:r>
     </w:p>
     <w:p>
       <w:pPr>
@@ -136,7 +148,14 @@
         <w:rPr>
           <w:szCs w:val="24"/>
         </w:rPr>
-        <w:t xml:space="preserve">Thư mời thầu số: </w:t>
+        <w:t>Kính gửi:</w:t>
+      </w:r>
+      <w:r>
+        <w:rPr>
+          <w:i/>
+          <w:szCs w:val="24"/>
+        </w:rPr>
+        <w:t xml:space="preserve"> </w:t>
       </w:r>
       <w:r>
         <w:rPr>
@@ -148,7 +167,7 @@
         <w:rPr>
           <w:szCs w:val="24"/>
         </w:rPr>
-        <w:t>{so_trich_yeu}</w:t>
+        <w:t>{name_moi_thau}</w:t>
       </w:r>
     </w:p>
     <w:p>
@@ -164,7 +183,25 @@
         <w:rPr>
           <w:szCs w:val="24"/>
         </w:rPr>
-        <w:t>Kính gửi:</w:t>
+        <w:t>Sau khi nghiên cứu hồ sơ mời thầu và</w:t>
+      </w:r>
+      <w:r>
+        <w:rPr>
+          <w:szCs w:val="24"/>
+        </w:rPr>
+        <w:t xml:space="preserve"> văn bản sửa đổi hồ sơ mời thầu </w:t>
+      </w:r>
+      <w:r>
+        <w:rPr>
+          <w:szCs w:val="24"/>
+        </w:rPr>
+        <w:t>$</w:t>
+      </w:r>
+      <w:r>
+        <w:rPr>
+          <w:szCs w:val="24"/>
+        </w:rPr>
+        <w:t>{so_sua_doi}</w:t>
       </w:r>
       <w:r>
         <w:rPr>
@@ -177,13 +214,79 @@
         <w:rPr>
           <w:szCs w:val="24"/>
         </w:rPr>
+        <w:t>mà chúng tôi đã nhận được, chúng tôi</w:t>
+      </w:r>
+      <w:r>
+        <w:rPr>
+          <w:szCs w:val="24"/>
+        </w:rPr>
+        <w:t>,</w:t>
+      </w:r>
+      <w:r>
+        <w:rPr>
+          <w:szCs w:val="24"/>
+        </w:rPr>
+        <w:t xml:space="preserve"> </w:t>
+      </w:r>
+      <w:r>
+        <w:rPr>
+          <w:szCs w:val="24"/>
+        </w:rPr>
         <w:t>$</w:t>
       </w:r>
       <w:r>
         <w:rPr>
           <w:szCs w:val="24"/>
         </w:rPr>
-        <w:t>{name_moi_thau}</w:t>
+        <w:t>{name_nha_thau}</w:t>
+      </w:r>
+      <w:r>
+        <w:rPr>
+          <w:szCs w:val="24"/>
+        </w:rPr>
+        <w:t xml:space="preserve">, cam kết thực hiện gói thầu </w:t>
+      </w:r>
+      <w:r>
+        <w:rPr>
+          <w:szCs w:val="24"/>
+        </w:rPr>
+        <w:t>$</w:t>
+      </w:r>
+      <w:r>
+        <w:rPr>
+          <w:szCs w:val="24"/>
+        </w:rPr>
+        <w:t>{name_goi_thau}</w:t>
+      </w:r>
+      <w:r>
+        <w:rPr>
+          <w:szCs w:val="24"/>
+        </w:rPr>
+        <w:t xml:space="preserve"> theo đúng yêu cầu của hồ sơ mời thầu với thời gian thực hiện hợp đồng là</w:t>
+      </w:r>
+      <w:r>
+        <w:rPr>
+          <w:szCs w:val="24"/>
+        </w:rPr>
+        <w:t xml:space="preserve"> </w:t>
+      </w:r>
+      <w:r>
+        <w:rPr>
+          <w:szCs w:val="24"/>
+        </w:rPr>
+        <w:t>$</w:t>
+      </w:r>
+      <w:r>
+        <w:rPr>
+          <w:szCs w:val="24"/>
+        </w:rPr>
+        <w:t>{date_thuc_hien}</w:t>
+      </w:r>
+      <w:r>
+        <w:rPr>
+          <w:szCs w:val="24"/>
+        </w:rPr>
+        <w:t>. Hồ sơ dự thầu của chúng tôi gồm có hồ sơ đề xuất về kỹ thuật này và hồ sơ đề xuất về tài chính được niêm phong riêng biệt.</w:t>
       </w:r>
     </w:p>
     <w:p>
@@ -199,279 +302,153 @@
         <w:rPr>
           <w:szCs w:val="24"/>
         </w:rPr>
-        <w:t>Sau khi nghiên cứu hồ sơ mời thầu và</w:t>
-      </w:r>
-      <w:r>
-        <w:rPr>
-          <w:szCs w:val="24"/>
-        </w:rPr>
-        <w:t xml:space="preserve"> văn bản sửa đổi hồ sơ mời thầu </w:t>
+        <w:t>Chúng tôi cam kết:</w:t>
+      </w:r>
+    </w:p>
+    <w:p>
+      <w:pPr>
+        <w:spacing w:before="120"/>
+        <w:ind w:right="43"/>
+        <w:jc w:val="left"/>
+        <w:rPr>
+          <w:szCs w:val="24"/>
+        </w:rPr>
+      </w:pPr>
+      <w:r>
+        <w:rPr>
+          <w:szCs w:val="24"/>
+        </w:rPr>
+        <w:t>1. Chỉ tham gia trong một hồ sơ dự thầu này với tư cách là nhà thầu chính.</w:t>
+      </w:r>
+    </w:p>
+    <w:p>
+      <w:pPr>
+        <w:spacing w:before="120"/>
+        <w:ind w:right="43"/>
+        <w:jc w:val="left"/>
+        <w:rPr>
+          <w:szCs w:val="24"/>
+        </w:rPr>
+      </w:pPr>
+      <w:r>
+        <w:rPr>
+          <w:szCs w:val="24"/>
+        </w:rPr>
+        <w:t>2. Không đang trong quá trình giải thể; không bị kết luận đang lâm vào tình trạng phá sản hoặc nợ không có khả năng chi trả theo quy định của pháp luật.</w:t>
+      </w:r>
+    </w:p>
+    <w:p>
+      <w:pPr>
+        <w:spacing w:before="120"/>
+        <w:ind w:right="43"/>
+        <w:jc w:val="left"/>
+        <w:rPr>
+          <w:szCs w:val="24"/>
+        </w:rPr>
+      </w:pPr>
+      <w:r>
+        <w:rPr>
+          <w:szCs w:val="24"/>
+        </w:rPr>
+        <w:t>3. Không vi phạm quy định về bảo đảm cạnh tranh trong đấu thầu.</w:t>
+      </w:r>
+    </w:p>
+    <w:p>
+      <w:pPr>
+        <w:spacing w:before="120"/>
+        <w:ind w:right="43"/>
+        <w:jc w:val="left"/>
+        <w:rPr>
+          <w:szCs w:val="24"/>
+        </w:rPr>
+      </w:pPr>
+      <w:r>
+        <w:rPr>
+          <w:szCs w:val="24"/>
+        </w:rPr>
+        <w:t>4. Không thực hiện các hành vi tham nhũng, hối lộ, thông thầu, cản trở và các hành vi vi phạm quy định khác của pháp luật đấu thầu khi tham dự gói thầu này.</w:t>
+      </w:r>
+    </w:p>
+    <w:p>
+      <w:pPr>
+        <w:spacing w:before="120"/>
+        <w:ind w:right="43"/>
+        <w:jc w:val="left"/>
+        <w:rPr>
+          <w:szCs w:val="24"/>
+        </w:rPr>
+      </w:pPr>
+      <w:r>
+        <w:rPr>
+          <w:szCs w:val="24"/>
+        </w:rPr>
+        <w:t>5. Những thông tin kê khai trong hồ sơ dự thầu là trung thực.</w:t>
+      </w:r>
+    </w:p>
+    <w:p>
+      <w:pPr>
+        <w:spacing w:before="120"/>
+        <w:ind w:right="43"/>
+        <w:jc w:val="left"/>
+        <w:rPr>
+          <w:szCs w:val="24"/>
+        </w:rPr>
+      </w:pPr>
+      <w:r>
+        <w:rPr>
+          <w:szCs w:val="24"/>
+        </w:rPr>
+        <w:t xml:space="preserve">Nếu hồ sơ dự thầu của chúng tôi được chấp nhận, chúng tôi sẽ thực hiện biện pháp bảo đảm thực hiện hợp đồng theo quy định tại Mục 43 </w:t>
+      </w:r>
+      <w:r>
+        <w:rPr>
+          <w:b/>
+          <w:szCs w:val="24"/>
+        </w:rPr>
+        <w:t>-</w:t>
+      </w:r>
+      <w:r>
+        <w:rPr>
+          <w:szCs w:val="24"/>
+        </w:rPr>
+        <w:t xml:space="preserve"> Chỉ dẫn nhà thầu của hồ sơ mời thầu.</w:t>
+      </w:r>
+    </w:p>
+    <w:p>
+      <w:pPr>
+        <w:spacing w:before="120"/>
+        <w:ind w:right="43"/>
+        <w:jc w:val="left"/>
+        <w:rPr>
+          <w:szCs w:val="24"/>
+        </w:rPr>
+      </w:pPr>
+      <w:r>
+        <w:rPr>
+          <w:szCs w:val="24"/>
+        </w:rPr>
+        <w:t xml:space="preserve">Hồ sơ đề xuất về kỹ thuật này cùng với hồ sơ đề xuất về tài chính có hiệu lực trong thời gian </w:t>
+      </w:r>
+      <w:r>
+        <w:rPr>
+          <w:szCs w:val="24"/>
+        </w:rPr>
+        <w:t>$</w:t>
+      </w:r>
+      <w:r>
+        <w:rPr>
+          <w:szCs w:val="24"/>
+        </w:rPr>
+        <w:t>{time}</w:t>
+      </w:r>
+      <w:r>
+        <w:rPr>
+          <w:szCs w:val="24"/>
+        </w:rPr>
+        <w:t xml:space="preserve"> </w:t>
       </w:r>
       <w:bookmarkStart w:id="0" w:name="_GoBack"/>
       <w:bookmarkEnd w:id="0"/>
-      <w:r>
-        <w:rPr>
-          <w:szCs w:val="24"/>
-        </w:rPr>
-        <w:t>$</w:t>
-      </w:r>
-      <w:r>
-        <w:rPr>
-          <w:szCs w:val="24"/>
-        </w:rPr>
-        <w:t>{so_sua_doi}</w:t>
-      </w:r>
-      <w:r>
-        <w:rPr>
-          <w:i/>
-          <w:szCs w:val="24"/>
-        </w:rPr>
-        <w:t xml:space="preserve"> </w:t>
-      </w:r>
-      <w:r>
-        <w:rPr>
-          <w:szCs w:val="24"/>
-        </w:rPr>
-        <w:t>mà chúng tôi đã nhận được, chúng tôi</w:t>
-      </w:r>
-      <w:r>
-        <w:rPr>
-          <w:szCs w:val="24"/>
-        </w:rPr>
-        <w:t>,</w:t>
-      </w:r>
-      <w:r>
-        <w:rPr>
-          <w:szCs w:val="24"/>
-        </w:rPr>
-        <w:t xml:space="preserve"> </w:t>
-      </w:r>
-      <w:r>
-        <w:rPr>
-          <w:szCs w:val="24"/>
-        </w:rPr>
-        <w:t>$</w:t>
-      </w:r>
-      <w:r>
-        <w:rPr>
-          <w:szCs w:val="24"/>
-        </w:rPr>
-        <w:t>{name_nha_thau}</w:t>
-      </w:r>
-      <w:r>
-        <w:rPr>
-          <w:szCs w:val="24"/>
-        </w:rPr>
-        <w:t xml:space="preserve">, cam kết thực hiện gói thầu </w:t>
-      </w:r>
-      <w:r>
-        <w:rPr>
-          <w:szCs w:val="24"/>
-        </w:rPr>
-        <w:t>$</w:t>
-      </w:r>
-      <w:r>
-        <w:rPr>
-          <w:szCs w:val="24"/>
-        </w:rPr>
-        <w:t>{name_goi_thau}</w:t>
-      </w:r>
-      <w:r>
-        <w:rPr>
-          <w:szCs w:val="24"/>
-        </w:rPr>
-        <w:t xml:space="preserve"> theo đúng yêu cầu của hồ sơ mời thầu với thời gian thực hiện hợp đồng là</w:t>
-      </w:r>
-      <w:r>
-        <w:rPr>
-          <w:szCs w:val="24"/>
-        </w:rPr>
-        <w:t xml:space="preserve"> </w:t>
-      </w:r>
-      <w:r>
-        <w:rPr>
-          <w:szCs w:val="24"/>
-        </w:rPr>
-        <w:t>$</w:t>
-      </w:r>
-      <w:r>
-        <w:rPr>
-          <w:szCs w:val="24"/>
-        </w:rPr>
-        <w:t>{date_thuc_hien}</w:t>
-      </w:r>
-      <w:r>
-        <w:rPr>
-          <w:szCs w:val="24"/>
-        </w:rPr>
-        <w:t>. Hồ sơ dự thầu của chúng tôi gồm có hồ sơ đề xuất về kỹ thuật này và hồ sơ đề xuất về tài chính được niêm phong riêng biệt.</w:t>
-      </w:r>
-    </w:p>
-    <w:p>
-      <w:pPr>
-        <w:spacing w:before="120"/>
-        <w:ind w:right="43"/>
-        <w:jc w:val="left"/>
-        <w:rPr>
-          <w:szCs w:val="24"/>
-        </w:rPr>
-      </w:pPr>
-      <w:r>
-        <w:rPr>
-          <w:szCs w:val="24"/>
-        </w:rPr>
-        <w:t>Chúng tôi cam kết:</w:t>
-      </w:r>
-    </w:p>
-    <w:p>
-      <w:pPr>
-        <w:spacing w:before="120"/>
-        <w:ind w:right="43"/>
-        <w:jc w:val="left"/>
-        <w:rPr>
-          <w:szCs w:val="24"/>
-        </w:rPr>
-      </w:pPr>
-      <w:r>
-        <w:rPr>
-          <w:szCs w:val="24"/>
-        </w:rPr>
-        <w:t>1. Chỉ tham gia trong một hồ sơ dự thầu này với tư cách là nhà thầu chính.</w:t>
-      </w:r>
-    </w:p>
-    <w:p>
-      <w:pPr>
-        <w:spacing w:before="120"/>
-        <w:ind w:right="43"/>
-        <w:jc w:val="left"/>
-        <w:rPr>
-          <w:szCs w:val="24"/>
-        </w:rPr>
-      </w:pPr>
-      <w:r>
-        <w:rPr>
-          <w:szCs w:val="24"/>
-        </w:rPr>
-        <w:t>2. Không đang trong quá trình giải thể; không bị kết luận đang lâm vào tình trạng phá sản hoặc nợ không có khả năng chi trả theo quy định của pháp luật.</w:t>
-      </w:r>
-    </w:p>
-    <w:p>
-      <w:pPr>
-        <w:spacing w:before="120"/>
-        <w:ind w:right="43"/>
-        <w:jc w:val="left"/>
-        <w:rPr>
-          <w:szCs w:val="24"/>
-        </w:rPr>
-      </w:pPr>
-      <w:r>
-        <w:rPr>
-          <w:szCs w:val="24"/>
-        </w:rPr>
-        <w:t>3. Không vi phạm quy định về bảo đảm cạnh tranh trong đấu thầu.</w:t>
-      </w:r>
-    </w:p>
-    <w:p>
-      <w:pPr>
-        <w:spacing w:before="120"/>
-        <w:ind w:right="43"/>
-        <w:jc w:val="left"/>
-        <w:rPr>
-          <w:szCs w:val="24"/>
-        </w:rPr>
-      </w:pPr>
-      <w:r>
-        <w:rPr>
-          <w:szCs w:val="24"/>
-        </w:rPr>
-        <w:t>4. Không thực hiện các hành vi tham nhũng, hối lộ, thông thầu, cản trở và các hành vi vi phạm quy định khác của pháp luật đấu thầu khi tham dự gói thầu này.</w:t>
-      </w:r>
-    </w:p>
-    <w:p>
-      <w:pPr>
-        <w:spacing w:before="120"/>
-        <w:ind w:right="43"/>
-        <w:jc w:val="left"/>
-        <w:rPr>
-          <w:szCs w:val="24"/>
-        </w:rPr>
-      </w:pPr>
-      <w:r>
-        <w:rPr>
-          <w:szCs w:val="24"/>
-        </w:rPr>
-        <w:t>5. Những thông tin kê khai trong hồ sơ dự thầu là trung thực.</w:t>
-      </w:r>
-    </w:p>
-    <w:p>
-      <w:pPr>
-        <w:spacing w:before="120"/>
-        <w:ind w:right="43"/>
-        <w:jc w:val="left"/>
-        <w:rPr>
-          <w:szCs w:val="24"/>
-        </w:rPr>
-      </w:pPr>
-      <w:r>
-        <w:rPr>
-          <w:szCs w:val="24"/>
-        </w:rPr>
-        <w:t xml:space="preserve">Nếu hồ sơ dự thầu của chúng tôi được chấp nhận, chúng tôi sẽ thực hiện biện pháp bảo đảm thực hiện hợp đồng theo quy định tại Mục 43 </w:t>
-      </w:r>
-      <w:r>
-        <w:rPr>
-          <w:b/>
-          <w:szCs w:val="24"/>
-        </w:rPr>
-        <w:t>-</w:t>
-      </w:r>
-      <w:r>
-        <w:rPr>
-          <w:szCs w:val="24"/>
-        </w:rPr>
-        <w:t xml:space="preserve"> Chỉ dẫn nhà thầu của hồ sơ mời thầu.</w:t>
-      </w:r>
-    </w:p>
-    <w:p>
-      <w:pPr>
-        <w:spacing w:before="120"/>
-        <w:ind w:right="43"/>
-        <w:jc w:val="left"/>
-        <w:rPr>
-          <w:szCs w:val="24"/>
-        </w:rPr>
-      </w:pPr>
-      <w:r>
-        <w:rPr>
-          <w:szCs w:val="24"/>
-        </w:rPr>
-        <w:t xml:space="preserve">Hồ sơ đề xuất về kỹ thuật này cùng với hồ sơ đề xuất về tài chính có hiệu lực trong thời gian </w:t>
-      </w:r>
-      <w:r>
-        <w:rPr>
-          <w:szCs w:val="24"/>
-        </w:rPr>
-        <w:t>$</w:t>
-      </w:r>
-      <w:r>
-        <w:rPr>
-          <w:szCs w:val="24"/>
-        </w:rPr>
-        <w:t>{time}</w:t>
-      </w:r>
-      <w:r>
-        <w:rPr>
-          <w:szCs w:val="24"/>
-        </w:rPr>
-        <w:t xml:space="preserve"> </w:t>
-      </w:r>
-      <w:r>
-        <w:rPr>
-          <w:szCs w:val="24"/>
-          <w:vertAlign w:val="superscript"/>
-        </w:rPr>
-        <w:t>(3)</w:t>
-      </w:r>
       <w:r>
         <w:rPr>
           <w:szCs w:val="24"/>

</xml_diff>